<commit_message>
Jar files and modification on the lucene Search and Index.
</commit_message>
<xml_diff>
--- a/IR-Ex2-Group09-Report.docx
+++ b/IR-Ex2-Group09-Report.docx
@@ -1273,14 +1273,252 @@
         <w:adjustRightInd w:val="0"/>
         <w:rPr>
           <w:rFonts w:ascii="CMR10" w:eastAsiaTheme="minorHAnsi" w:hAnsi="CMR10" w:cs="CMR10"/>
-          <w:b/>
           <w:bCs/>
           <w:sz w:val="20"/>
           <w:szCs w:val="20"/>
           <w:lang w:val="en-US"/>
         </w:rPr>
       </w:pPr>
-      <w:r>
+    </w:p>
+    <w:p>
+      <w:pPr>
+        <w:autoSpaceDE w:val="0"/>
+        <w:autoSpaceDN w:val="0"/>
+        <w:adjustRightInd w:val="0"/>
+        <w:rPr>
+          <w:rFonts w:ascii="CMR10" w:eastAsiaTheme="minorHAnsi" w:hAnsi="CMR10" w:cs="CMR10"/>
+          <w:bCs/>
+          <w:sz w:val="20"/>
+          <w:szCs w:val="20"/>
+          <w:lang w:val="en-US"/>
+        </w:rPr>
+      </w:pPr>
+      <w:r>
+        <w:rPr>
+          <w:rFonts w:ascii="CMR10" w:eastAsiaTheme="minorHAnsi" w:hAnsi="CMR10" w:cs="CMR10"/>
+          <w:bCs/>
+          <w:sz w:val="20"/>
+          <w:szCs w:val="20"/>
+          <w:lang w:val="en-US"/>
+        </w:rPr>
+        <w:t>To run the Index Lucene just execute the jar file with the command.</w:t>
+      </w:r>
+    </w:p>
+    <w:p>
+      <w:pPr>
+        <w:autoSpaceDE w:val="0"/>
+        <w:autoSpaceDN w:val="0"/>
+        <w:adjustRightInd w:val="0"/>
+        <w:rPr>
+          <w:rFonts w:ascii="CMR10" w:eastAsiaTheme="minorHAnsi" w:hAnsi="CMR10" w:cs="CMR10"/>
+          <w:bCs/>
+          <w:sz w:val="20"/>
+          <w:szCs w:val="20"/>
+          <w:lang w:val="en-US"/>
+        </w:rPr>
+      </w:pPr>
+      <w:r>
+        <w:rPr>
+          <w:rFonts w:ascii="CMR10" w:eastAsiaTheme="minorHAnsi" w:hAnsi="CMR10" w:cs="CMR10"/>
+          <w:bCs/>
+          <w:sz w:val="20"/>
+          <w:szCs w:val="20"/>
+          <w:lang w:val="en-US"/>
+        </w:rPr>
+        <w:t>java –jar IndexLucene.jar</w:t>
+      </w:r>
+    </w:p>
+    <w:p>
+      <w:pPr>
+        <w:autoSpaceDE w:val="0"/>
+        <w:autoSpaceDN w:val="0"/>
+        <w:adjustRightInd w:val="0"/>
+        <w:rPr>
+          <w:rFonts w:ascii="CMR10" w:eastAsiaTheme="minorHAnsi" w:hAnsi="CMR10" w:cs="CMR10"/>
+          <w:bCs/>
+          <w:sz w:val="20"/>
+          <w:szCs w:val="20"/>
+          <w:lang w:val="en-US"/>
+        </w:rPr>
+      </w:pPr>
+    </w:p>
+    <w:p>
+      <w:pPr>
+        <w:autoSpaceDE w:val="0"/>
+        <w:autoSpaceDN w:val="0"/>
+        <w:adjustRightInd w:val="0"/>
+        <w:rPr>
+          <w:rFonts w:ascii="CMR10" w:eastAsiaTheme="minorHAnsi" w:hAnsi="CMR10" w:cs="CMR10"/>
+          <w:bCs/>
+          <w:sz w:val="20"/>
+          <w:szCs w:val="20"/>
+          <w:lang w:val="en-US"/>
+        </w:rPr>
+      </w:pPr>
+      <w:r>
+        <w:rPr>
+          <w:rFonts w:ascii="CMR10" w:eastAsiaTheme="minorHAnsi" w:hAnsi="CMR10" w:cs="CMR10"/>
+          <w:bCs/>
+          <w:sz w:val="20"/>
+          <w:szCs w:val="20"/>
+          <w:lang w:val="en-US"/>
+        </w:rPr>
+        <w:t>To run the Search Lucene execute the jar file with the command</w:t>
+      </w:r>
+    </w:p>
+    <w:p>
+      <w:pPr>
+        <w:autoSpaceDE w:val="0"/>
+        <w:autoSpaceDN w:val="0"/>
+        <w:adjustRightInd w:val="0"/>
+        <w:rPr>
+          <w:rFonts w:ascii="CMR10" w:eastAsiaTheme="minorHAnsi" w:hAnsi="CMR10" w:cs="CMR10"/>
+          <w:bCs/>
+          <w:sz w:val="20"/>
+          <w:szCs w:val="20"/>
+          <w:lang w:val="en-US"/>
+        </w:rPr>
+      </w:pPr>
+    </w:p>
+    <w:p>
+      <w:pPr>
+        <w:autoSpaceDE w:val="0"/>
+        <w:autoSpaceDN w:val="0"/>
+        <w:adjustRightInd w:val="0"/>
+        <w:rPr>
+          <w:rFonts w:ascii="CMR10" w:eastAsiaTheme="minorHAnsi" w:hAnsi="CMR10" w:cs="CMR10"/>
+          <w:bCs/>
+          <w:sz w:val="20"/>
+          <w:szCs w:val="20"/>
+          <w:lang w:val="en-US"/>
+        </w:rPr>
+      </w:pPr>
+      <w:r>
+        <w:rPr>
+          <w:rFonts w:ascii="CMR10" w:eastAsiaTheme="minorHAnsi" w:hAnsi="CMR10" w:cs="CMR10"/>
+          <w:bCs/>
+          <w:sz w:val="20"/>
+          <w:szCs w:val="20"/>
+          <w:lang w:val="en-US"/>
+        </w:rPr>
+        <w:t>java –jar Searc</w:t>
+      </w:r>
+      <w:r>
+        <w:rPr>
+          <w:rFonts w:ascii="CMR10" w:eastAsiaTheme="minorHAnsi" w:hAnsi="CMR10" w:cs="CMR10"/>
+          <w:bCs/>
+          <w:sz w:val="20"/>
+          <w:szCs w:val="20"/>
+          <w:lang w:val="en-US"/>
+        </w:rPr>
+        <w:t>h</w:t>
+      </w:r>
+      <w:r>
+        <w:rPr>
+          <w:rFonts w:ascii="CMR10" w:eastAsiaTheme="minorHAnsi" w:hAnsi="CMR10" w:cs="CMR10"/>
+          <w:bCs/>
+          <w:sz w:val="20"/>
+          <w:szCs w:val="20"/>
+          <w:lang w:val="en-US"/>
+        </w:rPr>
+        <w:t>Lucene.jar</w:t>
+      </w:r>
+    </w:p>
+    <w:p>
+      <w:pPr>
+        <w:autoSpaceDE w:val="0"/>
+        <w:autoSpaceDN w:val="0"/>
+        <w:adjustRightInd w:val="0"/>
+        <w:rPr>
+          <w:rFonts w:ascii="CMR10" w:eastAsiaTheme="minorHAnsi" w:hAnsi="CMR10" w:cs="CMR10"/>
+          <w:bCs/>
+          <w:sz w:val="20"/>
+          <w:szCs w:val="20"/>
+          <w:lang w:val="en-US"/>
+        </w:rPr>
+      </w:pPr>
+    </w:p>
+    <w:p>
+      <w:pPr>
+        <w:autoSpaceDE w:val="0"/>
+        <w:autoSpaceDN w:val="0"/>
+        <w:adjustRightInd w:val="0"/>
+        <w:rPr>
+          <w:rFonts w:ascii="CMR10" w:eastAsiaTheme="minorHAnsi" w:hAnsi="CMR10" w:cs="CMR10"/>
+          <w:bCs/>
+          <w:sz w:val="20"/>
+          <w:szCs w:val="20"/>
+          <w:lang w:val="en-US"/>
+        </w:rPr>
+      </w:pPr>
+      <w:r>
+        <w:rPr>
+          <w:rFonts w:ascii="CMR10" w:eastAsiaTheme="minorHAnsi" w:hAnsi="CMR10" w:cs="CMR10"/>
+          <w:bCs/>
+          <w:sz w:val="20"/>
+          <w:szCs w:val="20"/>
+          <w:lang w:val="en-US"/>
+        </w:rPr>
+        <w:t>After running the SearchLucene the user has to choose one of the 3 p</w:t>
+      </w:r>
+      <w:r>
+        <w:rPr>
+          <w:rFonts w:ascii="CMR10" w:eastAsiaTheme="minorHAnsi" w:hAnsi="CMR10" w:cs="CMR10"/>
+          <w:bCs/>
+          <w:sz w:val="20"/>
+          <w:szCs w:val="20"/>
+          <w:lang w:val="en-US"/>
+        </w:rPr>
+        <w:t>ossibles Similar</w:t>
+      </w:r>
+      <w:r>
+        <w:rPr>
+          <w:rFonts w:ascii="CMR10" w:eastAsiaTheme="minorHAnsi" w:hAnsi="CMR10" w:cs="CMR10"/>
+          <w:bCs/>
+          <w:sz w:val="20"/>
+          <w:szCs w:val="20"/>
+          <w:lang w:val="en-US"/>
+        </w:rPr>
+        <w:t>i</w:t>
+      </w:r>
+      <w:bookmarkStart w:id="0" w:name="_GoBack"/>
+      <w:bookmarkEnd w:id="0"/>
+      <w:r>
+        <w:rPr>
+          <w:rFonts w:ascii="CMR10" w:eastAsiaTheme="minorHAnsi" w:hAnsi="CMR10" w:cs="CMR10"/>
+          <w:bCs/>
+          <w:sz w:val="20"/>
+          <w:szCs w:val="20"/>
+          <w:lang w:val="en-US"/>
+        </w:rPr>
+        <w:t xml:space="preserve">ty mode </w:t>
+      </w:r>
+      <w:r>
+        <w:rPr>
+          <w:rFonts w:ascii="CMR10" w:eastAsiaTheme="minorHAnsi" w:hAnsi="CMR10" w:cs="CMR10"/>
+          <w:bCs/>
+          <w:sz w:val="20"/>
+          <w:szCs w:val="20"/>
+          <w:lang w:val="en-US"/>
+        </w:rPr>
+        <w:t xml:space="preserve">, that are Lucene Default, BM25 and BM25L that are 1 2 or 3 </w:t>
+      </w:r>
+      <w:r>
+        <w:rPr>
+          <w:rFonts w:ascii="CMR10" w:eastAsiaTheme="minorHAnsi" w:hAnsi="CMR10" w:cs="CMR10"/>
+          <w:bCs/>
+          <w:sz w:val="20"/>
+          <w:szCs w:val="20"/>
+          <w:lang w:val="en-US"/>
+        </w:rPr>
+        <w:t>respectively</w:t>
+      </w:r>
+    </w:p>
+    <w:p>
+      <w:pPr>
+        <w:autoSpaceDE w:val="0"/>
+        <w:autoSpaceDN w:val="0"/>
+        <w:adjustRightInd w:val="0"/>
         <w:rPr>
           <w:rFonts w:ascii="CMR10" w:eastAsiaTheme="minorHAnsi" w:hAnsi="CMR10" w:cs="CMR10"/>
           <w:b/>
@@ -1289,8 +1527,7 @@
           <w:szCs w:val="20"/>
           <w:lang w:val="en-US"/>
         </w:rPr>
-        <w:t>?????????????????????????????????????</w:t>
-      </w:r>
+      </w:pPr>
     </w:p>
     <w:p>
       <w:pPr>
@@ -1306,12 +1543,7 @@
           <w:lang w:val="en-US"/>
         </w:rPr>
       </w:pPr>
-    </w:p>
-    <w:p>
-      <w:pPr>
-        <w:autoSpaceDE w:val="0"/>
-        <w:autoSpaceDN w:val="0"/>
-        <w:adjustRightInd w:val="0"/>
+      <w:r>
         <w:rPr>
           <w:rFonts w:ascii="CMR10" w:eastAsiaTheme="minorHAnsi" w:hAnsi="CMR10" w:cs="CMR10"/>
           <w:b/>
@@ -1320,7 +1552,8 @@
           <w:szCs w:val="20"/>
           <w:lang w:val="en-US"/>
         </w:rPr>
-      </w:pPr>
+        <w:t>H</w:t>
+      </w:r>
       <w:r>
         <w:rPr>
           <w:rFonts w:ascii="CMR10" w:eastAsiaTheme="minorHAnsi" w:hAnsi="CMR10" w:cs="CMR10"/>
@@ -1330,32 +1563,30 @@
           <w:szCs w:val="20"/>
           <w:lang w:val="en-US"/>
         </w:rPr>
-        <w:t>H</w:t>
-      </w:r>
-      <w:r>
+        <w:t>ow the score is calculated for two documents adjacent in the ranked list</w:t>
+      </w:r>
+    </w:p>
+    <w:p>
+      <w:pPr>
+        <w:autoSpaceDE w:val="0"/>
+        <w:autoSpaceDN w:val="0"/>
+        <w:adjustRightInd w:val="0"/>
         <w:rPr>
           <w:rFonts w:ascii="CMR10" w:eastAsiaTheme="minorHAnsi" w:hAnsi="CMR10" w:cs="CMR10"/>
-          <w:b/>
-          <w:bCs/>
-          <w:sz w:val="20"/>
-          <w:szCs w:val="20"/>
-          <w:lang w:val="en-US"/>
-        </w:rPr>
-        <w:t>ow the score is calculated for two documents adjacent in the ranked list</w:t>
-      </w:r>
-    </w:p>
-    <w:p>
-      <w:pPr>
-        <w:autoSpaceDE w:val="0"/>
-        <w:autoSpaceDN w:val="0"/>
-        <w:adjustRightInd w:val="0"/>
+          <w:sz w:val="20"/>
+          <w:szCs w:val="20"/>
+          <w:lang w:val="en-US"/>
+        </w:rPr>
+      </w:pPr>
+      <w:r>
         <w:rPr>
           <w:rFonts w:ascii="CMR10" w:eastAsiaTheme="minorHAnsi" w:hAnsi="CMR10" w:cs="CMR10"/>
           <w:sz w:val="20"/>
           <w:szCs w:val="20"/>
           <w:lang w:val="en-US"/>
         </w:rPr>
-      </w:pPr>
+        <w:t>In order to do this we used a simple query of “</w:t>
+      </w:r>
       <w:r>
         <w:rPr>
           <w:rFonts w:ascii="CMR10" w:eastAsiaTheme="minorHAnsi" w:hAnsi="CMR10" w:cs="CMR10"/>
@@ -1363,7 +1594,7 @@
           <w:szCs w:val="20"/>
           <w:lang w:val="en-US"/>
         </w:rPr>
-        <w:t>In order to do this we used a simple query of “</w:t>
+        <w:t>small</w:t>
       </w:r>
       <w:r>
         <w:rPr>
@@ -1372,7 +1603,7 @@
           <w:szCs w:val="20"/>
           <w:lang w:val="en-US"/>
         </w:rPr>
-        <w:t>small</w:t>
+        <w:t xml:space="preserve"> case</w:t>
       </w:r>
       <w:r>
         <w:rPr>
@@ -1381,29 +1612,20 @@
           <w:szCs w:val="20"/>
           <w:lang w:val="en-US"/>
         </w:rPr>
-        <w:t xml:space="preserve"> case</w:t>
-      </w:r>
-      <w:r>
+        <w:t>” on our indexed subset and retrieved 100 most relevant results. We used Lucene’s searcher.explain() method and print out the returned explanation objects as follows:</w:t>
+      </w:r>
+    </w:p>
+    <w:p>
+      <w:pPr>
+        <w:autoSpaceDE w:val="0"/>
+        <w:autoSpaceDN w:val="0"/>
+        <w:adjustRightInd w:val="0"/>
         <w:rPr>
           <w:rFonts w:ascii="CMR10" w:eastAsiaTheme="minorHAnsi" w:hAnsi="CMR10" w:cs="CMR10"/>
           <w:sz w:val="20"/>
           <w:szCs w:val="20"/>
           <w:lang w:val="en-US"/>
         </w:rPr>
-        <w:t>” on our indexed subset and retrieved 100 most relevant results. We used Lucene’s searcher.explain() method and print out the returned explanation objects as follows:</w:t>
-      </w:r>
-    </w:p>
-    <w:p>
-      <w:pPr>
-        <w:autoSpaceDE w:val="0"/>
-        <w:autoSpaceDN w:val="0"/>
-        <w:adjustRightInd w:val="0"/>
-        <w:rPr>
-          <w:rFonts w:ascii="CMR10" w:eastAsiaTheme="minorHAnsi" w:hAnsi="CMR10" w:cs="CMR10"/>
-          <w:sz w:val="20"/>
-          <w:szCs w:val="20"/>
-          <w:lang w:val="en-US"/>
-        </w:rPr>
       </w:pPr>
     </w:p>
     <w:p>
@@ -1909,6 +2131,7 @@
           <w:szCs w:val="20"/>
           <w:lang w:val="en-US"/>
         </w:rPr>
+        <w:lastRenderedPageBreak/>
         <w:t xml:space="preserve">        3.2609634 = idf(docFreq=833, maxDocs=8000)</w:t>
       </w:r>
     </w:p>
@@ -2088,7 +2311,6 @@
           <w:szCs w:val="20"/>
           <w:lang w:val="en-US"/>
         </w:rPr>
-        <w:lastRenderedPageBreak/>
         <w:t>), product of:</w:t>
       </w:r>
     </w:p>
@@ -3005,6 +3227,17 @@
         <w:t>Evaluation Results</w:t>
       </w:r>
     </w:p>
+    <w:p>
+      <w:pPr>
+        <w:pStyle w:val="ListParagraph"/>
+        <w:ind w:left="0"/>
+        <w:rPr>
+          <w:b/>
+          <w:bCs/>
+          <w:lang w:val="en-US"/>
+        </w:rPr>
+      </w:pPr>
+    </w:p>
     <w:tbl>
       <w:tblPr>
         <w:tblStyle w:val="TableGrid"/>
@@ -3012,30 +3245,30 @@
         <w:tblLook w:val="0420" w:firstRow="1" w:lastRow="0" w:firstColumn="0" w:lastColumn="0" w:noHBand="0" w:noVBand="1"/>
       </w:tblPr>
       <w:tblGrid>
-        <w:gridCol w:w="1915"/>
-        <w:gridCol w:w="1454"/>
-        <w:gridCol w:w="3402"/>
+        <w:gridCol w:w="1384"/>
+        <w:gridCol w:w="1701"/>
+        <w:gridCol w:w="3686"/>
         <w:gridCol w:w="1275"/>
         <w:gridCol w:w="1530"/>
       </w:tblGrid>
       <w:tr>
         <w:tc>
           <w:tcPr>
-            <w:tcW w:w="1915" w:type="dxa"/>
-          </w:tcPr>
-          <w:p>
-            <w:pPr>
-              <w:pStyle w:val="ListParagraph"/>
-              <w:ind w:left="0"/>
-              <w:rPr>
-                <w:lang w:val="en-US"/>
-              </w:rPr>
-            </w:pPr>
-          </w:p>
-        </w:tc>
-        <w:tc>
-          <w:tcPr>
-            <w:tcW w:w="1454" w:type="dxa"/>
+            <w:tcW w:w="1384" w:type="dxa"/>
+          </w:tcPr>
+          <w:p>
+            <w:pPr>
+              <w:pStyle w:val="ListParagraph"/>
+              <w:ind w:left="0"/>
+              <w:rPr>
+                <w:lang w:val="en-US"/>
+              </w:rPr>
+            </w:pPr>
+          </w:p>
+        </w:tc>
+        <w:tc>
+          <w:tcPr>
+            <w:tcW w:w="1701" w:type="dxa"/>
           </w:tcPr>
           <w:p>
             <w:pPr>
@@ -3055,7 +3288,7 @@
         </w:tc>
         <w:tc>
           <w:tcPr>
-            <w:tcW w:w="3402" w:type="dxa"/>
+            <w:tcW w:w="3686" w:type="dxa"/>
           </w:tcPr>
           <w:p>
             <w:pPr>
@@ -3117,7 +3350,7 @@
       <w:tr>
         <w:tc>
           <w:tcPr>
-            <w:tcW w:w="1915" w:type="dxa"/>
+            <w:tcW w:w="1384" w:type="dxa"/>
           </w:tcPr>
           <w:p>
             <w:pPr>
@@ -3137,7 +3370,7 @@
         </w:tc>
         <w:tc>
           <w:tcPr>
-            <w:tcW w:w="1454" w:type="dxa"/>
+            <w:tcW w:w="1701" w:type="dxa"/>
           </w:tcPr>
           <w:p>
             <w:pPr>
@@ -3157,7 +3390,7 @@
         </w:tc>
         <w:tc>
           <w:tcPr>
-            <w:tcW w:w="3402" w:type="dxa"/>
+            <w:tcW w:w="3686" w:type="dxa"/>
           </w:tcPr>
           <w:p>
             <w:pPr>
@@ -3219,7 +3452,7 @@
       <w:tr>
         <w:tc>
           <w:tcPr>
-            <w:tcW w:w="1915" w:type="dxa"/>
+            <w:tcW w:w="1384" w:type="dxa"/>
           </w:tcPr>
           <w:p>
             <w:pPr>
@@ -3239,7 +3472,7 @@
         </w:tc>
         <w:tc>
           <w:tcPr>
-            <w:tcW w:w="1454" w:type="dxa"/>
+            <w:tcW w:w="1701" w:type="dxa"/>
           </w:tcPr>
           <w:p>
             <w:pPr>
@@ -3259,7 +3492,7 @@
         </w:tc>
         <w:tc>
           <w:tcPr>
-            <w:tcW w:w="3402" w:type="dxa"/>
+            <w:tcW w:w="3686" w:type="dxa"/>
           </w:tcPr>
           <w:p>
             <w:pPr>
@@ -3321,27 +3554,28 @@
       <w:tr>
         <w:tc>
           <w:tcPr>
-            <w:tcW w:w="1915" w:type="dxa"/>
-          </w:tcPr>
-          <w:p>
-            <w:pPr>
-              <w:pStyle w:val="ListParagraph"/>
-              <w:ind w:left="0"/>
-              <w:rPr>
-                <w:lang w:val="en-US"/>
-              </w:rPr>
-            </w:pPr>
-            <w:r>
-              <w:rPr>
-                <w:lang w:val="en-US"/>
-              </w:rPr>
+            <w:tcW w:w="1384" w:type="dxa"/>
+          </w:tcPr>
+          <w:p>
+            <w:pPr>
+              <w:pStyle w:val="ListParagraph"/>
+              <w:ind w:left="0"/>
+              <w:rPr>
+                <w:lang w:val="en-US"/>
+              </w:rPr>
+            </w:pPr>
+            <w:r>
+              <w:rPr>
+                <w:lang w:val="en-US"/>
+              </w:rPr>
+              <w:lastRenderedPageBreak/>
               <w:t>topic3</w:t>
             </w:r>
           </w:p>
         </w:tc>
         <w:tc>
           <w:tcPr>
-            <w:tcW w:w="1454" w:type="dxa"/>
+            <w:tcW w:w="1701" w:type="dxa"/>
           </w:tcPr>
           <w:p>
             <w:pPr>
@@ -3361,7 +3595,7 @@
         </w:tc>
         <w:tc>
           <w:tcPr>
-            <w:tcW w:w="3402" w:type="dxa"/>
+            <w:tcW w:w="3686" w:type="dxa"/>
           </w:tcPr>
           <w:p>
             <w:pPr>
@@ -3423,7 +3657,7 @@
       <w:tr>
         <w:tc>
           <w:tcPr>
-            <w:tcW w:w="1915" w:type="dxa"/>
+            <w:tcW w:w="1384" w:type="dxa"/>
           </w:tcPr>
           <w:p>
             <w:pPr>
@@ -3443,7 +3677,7 @@
         </w:tc>
         <w:tc>
           <w:tcPr>
-            <w:tcW w:w="1454" w:type="dxa"/>
+            <w:tcW w:w="1701" w:type="dxa"/>
           </w:tcPr>
           <w:p>
             <w:pPr>
@@ -3463,7 +3697,7 @@
         </w:tc>
         <w:tc>
           <w:tcPr>
-            <w:tcW w:w="3402" w:type="dxa"/>
+            <w:tcW w:w="3686" w:type="dxa"/>
           </w:tcPr>
           <w:p>
             <w:pPr>
@@ -3525,7 +3759,7 @@
       <w:tr>
         <w:tc>
           <w:tcPr>
-            <w:tcW w:w="1915" w:type="dxa"/>
+            <w:tcW w:w="1384" w:type="dxa"/>
           </w:tcPr>
           <w:p>
             <w:pPr>
@@ -3545,7 +3779,7 @@
         </w:tc>
         <w:tc>
           <w:tcPr>
-            <w:tcW w:w="1454" w:type="dxa"/>
+            <w:tcW w:w="1701" w:type="dxa"/>
           </w:tcPr>
           <w:p>
             <w:pPr>
@@ -3565,7 +3799,7 @@
         </w:tc>
         <w:tc>
           <w:tcPr>
-            <w:tcW w:w="3402" w:type="dxa"/>
+            <w:tcW w:w="3686" w:type="dxa"/>
           </w:tcPr>
           <w:p>
             <w:pPr>
@@ -3627,7 +3861,7 @@
       <w:tr>
         <w:tc>
           <w:tcPr>
-            <w:tcW w:w="1915" w:type="dxa"/>
+            <w:tcW w:w="1384" w:type="dxa"/>
           </w:tcPr>
           <w:p>
             <w:pPr>
@@ -3647,7 +3881,7 @@
         </w:tc>
         <w:tc>
           <w:tcPr>
-            <w:tcW w:w="1454" w:type="dxa"/>
+            <w:tcW w:w="1701" w:type="dxa"/>
           </w:tcPr>
           <w:p>
             <w:pPr>
@@ -3667,7 +3901,7 @@
         </w:tc>
         <w:tc>
           <w:tcPr>
-            <w:tcW w:w="3402" w:type="dxa"/>
+            <w:tcW w:w="3686" w:type="dxa"/>
           </w:tcPr>
           <w:p>
             <w:pPr>
@@ -3729,7 +3963,7 @@
       <w:tr>
         <w:tc>
           <w:tcPr>
-            <w:tcW w:w="1915" w:type="dxa"/>
+            <w:tcW w:w="1384" w:type="dxa"/>
           </w:tcPr>
           <w:p>
             <w:pPr>
@@ -3749,7 +3983,7 @@
         </w:tc>
         <w:tc>
           <w:tcPr>
-            <w:tcW w:w="1454" w:type="dxa"/>
+            <w:tcW w:w="1701" w:type="dxa"/>
           </w:tcPr>
           <w:p>
             <w:pPr>
@@ -3769,7 +4003,7 @@
         </w:tc>
         <w:tc>
           <w:tcPr>
-            <w:tcW w:w="3402" w:type="dxa"/>
+            <w:tcW w:w="3686" w:type="dxa"/>
           </w:tcPr>
           <w:p>
             <w:pPr>
@@ -3831,7 +4065,7 @@
       <w:tr>
         <w:tc>
           <w:tcPr>
-            <w:tcW w:w="1915" w:type="dxa"/>
+            <w:tcW w:w="1384" w:type="dxa"/>
           </w:tcPr>
           <w:p>
             <w:pPr>
@@ -3851,7 +4085,7 @@
         </w:tc>
         <w:tc>
           <w:tcPr>
-            <w:tcW w:w="1454" w:type="dxa"/>
+            <w:tcW w:w="1701" w:type="dxa"/>
           </w:tcPr>
           <w:p>
             <w:pPr>
@@ -3871,7 +4105,7 @@
         </w:tc>
         <w:tc>
           <w:tcPr>
-            <w:tcW w:w="3402" w:type="dxa"/>
+            <w:tcW w:w="3686" w:type="dxa"/>
           </w:tcPr>
           <w:p>
             <w:pPr>
@@ -3936,7 +4170,7 @@
         </w:tblPrEx>
         <w:tc>
           <w:tcPr>
-            <w:tcW w:w="1915" w:type="dxa"/>
+            <w:tcW w:w="1384" w:type="dxa"/>
           </w:tcPr>
           <w:p>
             <w:pPr>
@@ -3956,7 +4190,7 @@
         </w:tc>
         <w:tc>
           <w:tcPr>
-            <w:tcW w:w="1454" w:type="dxa"/>
+            <w:tcW w:w="1701" w:type="dxa"/>
           </w:tcPr>
           <w:p>
             <w:pPr>
@@ -3976,7 +4210,7 @@
         </w:tc>
         <w:tc>
           <w:tcPr>
-            <w:tcW w:w="3402" w:type="dxa"/>
+            <w:tcW w:w="3686" w:type="dxa"/>
           </w:tcPr>
           <w:p>
             <w:pPr>
@@ -4041,7 +4275,7 @@
         </w:tblPrEx>
         <w:tc>
           <w:tcPr>
-            <w:tcW w:w="1915" w:type="dxa"/>
+            <w:tcW w:w="1384" w:type="dxa"/>
           </w:tcPr>
           <w:p>
             <w:pPr>
@@ -4061,7 +4295,7 @@
         </w:tc>
         <w:tc>
           <w:tcPr>
-            <w:tcW w:w="1454" w:type="dxa"/>
+            <w:tcW w:w="1701" w:type="dxa"/>
           </w:tcPr>
           <w:p>
             <w:pPr>
@@ -4081,7 +4315,7 @@
         </w:tc>
         <w:tc>
           <w:tcPr>
-            <w:tcW w:w="3402" w:type="dxa"/>
+            <w:tcW w:w="3686" w:type="dxa"/>
           </w:tcPr>
           <w:p>
             <w:pPr>
@@ -4146,28 +4380,27 @@
         </w:tblPrEx>
         <w:tc>
           <w:tcPr>
-            <w:tcW w:w="1915" w:type="dxa"/>
-          </w:tcPr>
-          <w:p>
-            <w:pPr>
-              <w:pStyle w:val="ListParagraph"/>
-              <w:ind w:left="0"/>
-              <w:rPr>
-                <w:lang w:val="en-US"/>
-              </w:rPr>
-            </w:pPr>
-            <w:r>
-              <w:rPr>
-                <w:lang w:val="en-US"/>
-              </w:rPr>
-              <w:lastRenderedPageBreak/>
+            <w:tcW w:w="1384" w:type="dxa"/>
+          </w:tcPr>
+          <w:p>
+            <w:pPr>
+              <w:pStyle w:val="ListParagraph"/>
+              <w:ind w:left="0"/>
+              <w:rPr>
+                <w:lang w:val="en-US"/>
+              </w:rPr>
+            </w:pPr>
+            <w:r>
+              <w:rPr>
+                <w:lang w:val="en-US"/>
+              </w:rPr>
               <w:t>topic13</w:t>
             </w:r>
           </w:p>
         </w:tc>
         <w:tc>
           <w:tcPr>
-            <w:tcW w:w="1454" w:type="dxa"/>
+            <w:tcW w:w="1701" w:type="dxa"/>
           </w:tcPr>
           <w:p>
             <w:pPr>
@@ -4187,7 +4420,7 @@
         </w:tc>
         <w:tc>
           <w:tcPr>
-            <w:tcW w:w="3402" w:type="dxa"/>
+            <w:tcW w:w="3686" w:type="dxa"/>
           </w:tcPr>
           <w:p>
             <w:pPr>
@@ -4252,7 +4485,7 @@
         </w:tblPrEx>
         <w:tc>
           <w:tcPr>
-            <w:tcW w:w="1915" w:type="dxa"/>
+            <w:tcW w:w="1384" w:type="dxa"/>
           </w:tcPr>
           <w:p>
             <w:pPr>
@@ -4272,7 +4505,7 @@
         </w:tc>
         <w:tc>
           <w:tcPr>
-            <w:tcW w:w="1454" w:type="dxa"/>
+            <w:tcW w:w="1701" w:type="dxa"/>
           </w:tcPr>
           <w:p>
             <w:pPr>
@@ -4292,7 +4525,7 @@
         </w:tc>
         <w:tc>
           <w:tcPr>
-            <w:tcW w:w="3402" w:type="dxa"/>
+            <w:tcW w:w="3686" w:type="dxa"/>
           </w:tcPr>
           <w:p>
             <w:pPr>
@@ -4363,7 +4596,7 @@
         </w:tblPrEx>
         <w:tc>
           <w:tcPr>
-            <w:tcW w:w="1915" w:type="dxa"/>
+            <w:tcW w:w="1384" w:type="dxa"/>
           </w:tcPr>
           <w:p>
             <w:pPr>
@@ -4383,7 +4616,7 @@
         </w:tc>
         <w:tc>
           <w:tcPr>
-            <w:tcW w:w="1454" w:type="dxa"/>
+            <w:tcW w:w="1701" w:type="dxa"/>
           </w:tcPr>
           <w:p>
             <w:pPr>
@@ -4403,7 +4636,7 @@
         </w:tc>
         <w:tc>
           <w:tcPr>
-            <w:tcW w:w="3402" w:type="dxa"/>
+            <w:tcW w:w="3686" w:type="dxa"/>
           </w:tcPr>
           <w:p>
             <w:pPr>
@@ -4468,7 +4701,7 @@
         </w:tblPrEx>
         <w:tc>
           <w:tcPr>
-            <w:tcW w:w="1915" w:type="dxa"/>
+            <w:tcW w:w="1384" w:type="dxa"/>
           </w:tcPr>
           <w:p>
             <w:pPr>
@@ -4488,7 +4721,7 @@
         </w:tc>
         <w:tc>
           <w:tcPr>
-            <w:tcW w:w="1454" w:type="dxa"/>
+            <w:tcW w:w="1701" w:type="dxa"/>
           </w:tcPr>
           <w:p>
             <w:pPr>
@@ -4508,7 +4741,7 @@
         </w:tc>
         <w:tc>
           <w:tcPr>
-            <w:tcW w:w="3402" w:type="dxa"/>
+            <w:tcW w:w="3686" w:type="dxa"/>
           </w:tcPr>
           <w:p>
             <w:pPr>
@@ -4573,7 +4806,7 @@
         </w:tblPrEx>
         <w:tc>
           <w:tcPr>
-            <w:tcW w:w="1915" w:type="dxa"/>
+            <w:tcW w:w="1384" w:type="dxa"/>
           </w:tcPr>
           <w:p>
             <w:pPr>
@@ -4593,7 +4826,7 @@
         </w:tc>
         <w:tc>
           <w:tcPr>
-            <w:tcW w:w="1454" w:type="dxa"/>
+            <w:tcW w:w="1701" w:type="dxa"/>
           </w:tcPr>
           <w:p>
             <w:pPr>
@@ -4613,7 +4846,7 @@
         </w:tc>
         <w:tc>
           <w:tcPr>
-            <w:tcW w:w="3402" w:type="dxa"/>
+            <w:tcW w:w="3686" w:type="dxa"/>
           </w:tcPr>
           <w:p>
             <w:pPr>
@@ -4678,7 +4911,7 @@
         </w:tblPrEx>
         <w:tc>
           <w:tcPr>
-            <w:tcW w:w="1915" w:type="dxa"/>
+            <w:tcW w:w="1384" w:type="dxa"/>
           </w:tcPr>
           <w:p>
             <w:pPr>
@@ -4698,7 +4931,7 @@
         </w:tc>
         <w:tc>
           <w:tcPr>
-            <w:tcW w:w="1454" w:type="dxa"/>
+            <w:tcW w:w="1701" w:type="dxa"/>
           </w:tcPr>
           <w:p>
             <w:pPr>
@@ -4718,7 +4951,7 @@
         </w:tc>
         <w:tc>
           <w:tcPr>
-            <w:tcW w:w="3402" w:type="dxa"/>
+            <w:tcW w:w="3686" w:type="dxa"/>
           </w:tcPr>
           <w:p>
             <w:pPr>
@@ -4783,7 +5016,7 @@
         </w:tblPrEx>
         <w:tc>
           <w:tcPr>
-            <w:tcW w:w="1915" w:type="dxa"/>
+            <w:tcW w:w="1384" w:type="dxa"/>
           </w:tcPr>
           <w:p>
             <w:pPr>
@@ -4803,7 +5036,7 @@
         </w:tc>
         <w:tc>
           <w:tcPr>
-            <w:tcW w:w="1454" w:type="dxa"/>
+            <w:tcW w:w="1701" w:type="dxa"/>
           </w:tcPr>
           <w:p>
             <w:pPr>
@@ -4823,7 +5056,7 @@
         </w:tc>
         <w:tc>
           <w:tcPr>
-            <w:tcW w:w="3402" w:type="dxa"/>
+            <w:tcW w:w="3686" w:type="dxa"/>
           </w:tcPr>
           <w:p>
             <w:pPr>
@@ -4888,7 +5121,7 @@
         </w:tblPrEx>
         <w:tc>
           <w:tcPr>
-            <w:tcW w:w="1915" w:type="dxa"/>
+            <w:tcW w:w="1384" w:type="dxa"/>
           </w:tcPr>
           <w:p>
             <w:pPr>
@@ -4908,7 +5141,7 @@
         </w:tc>
         <w:tc>
           <w:tcPr>
-            <w:tcW w:w="1454" w:type="dxa"/>
+            <w:tcW w:w="1701" w:type="dxa"/>
           </w:tcPr>
           <w:p>
             <w:pPr>
@@ -4928,7 +5161,7 @@
         </w:tc>
         <w:tc>
           <w:tcPr>
-            <w:tcW w:w="3402" w:type="dxa"/>
+            <w:tcW w:w="3686" w:type="dxa"/>
           </w:tcPr>
           <w:p>
             <w:pPr>
@@ -4944,8 +5177,6 @@
               </w:rPr>
               <w:t>0.5141</w:t>
             </w:r>
-            <w:bookmarkStart w:id="0" w:name="_GoBack"/>
-            <w:bookmarkEnd w:id="0"/>
           </w:p>
         </w:tc>
         <w:tc>

</xml_diff>